<commit_message>
Update Section 2. Styling and responsiveness with CSS.docx
</commit_message>
<xml_diff>
--- a/Word Documents/Section 2. Styling and responsiveness with CSS.docx
+++ b/Word Documents/Section 2. Styling and responsiveness with CSS.docx
@@ -9,8 +9,6 @@
           <w:b/>
         </w:rPr>
       </w:pPr>
-      <w:bookmarkStart w:id="0" w:name="_GoBack"/>
-      <w:bookmarkEnd w:id="0"/>
     </w:p>
     <w:p>
       <w:pPr>
@@ -317,7 +315,21 @@
         <w:rPr>
           <w:rFonts w:ascii="Calibri" w:hAnsi="Calibri" w:cs="Arial"/>
         </w:rPr>
-        <w:t>(Bootstrap's global default font-size is 14px, with a line-height of 1.428. This is applied to the &lt;body&gt; element and all paragraphs ( &lt;p&gt; ). In addition, all &lt;p&gt; elements have a bottom margin that equals half their computed line-height (10px by default)</w:t>
+        <w:t xml:space="preserve">(Bootstrap's global default font-size is 14px, with a line-height of 1.428. This is applied to the &lt;body&gt; element and all paragraphs </w:t>
+      </w:r>
+      <w:proofErr w:type="gramStart"/>
+      <w:r>
+        <w:rPr>
+          <w:rFonts w:ascii="Calibri" w:hAnsi="Calibri" w:cs="Arial"/>
+        </w:rPr>
+        <w:t>( &lt;</w:t>
+      </w:r>
+      <w:proofErr w:type="gramEnd"/>
+      <w:r>
+        <w:rPr>
+          <w:rFonts w:ascii="Calibri" w:hAnsi="Calibri" w:cs="Arial"/>
+        </w:rPr>
+        <w:t>p&gt; ). In addition, all &lt;p&gt; elements have a bottom margin that equals half their computed line-height (10px by default)</w:t>
       </w:r>
     </w:p>
     <w:p>
@@ -348,6 +360,7 @@
           <w:color w:val="FF0000"/>
         </w:rPr>
       </w:pPr>
+      <w:proofErr w:type="gramStart"/>
       <w:r>
         <w:rPr>
           <w:rFonts w:ascii="Calibri" w:hAnsi="Calibri" w:cs="Arial"/>
@@ -355,6 +368,7 @@
         </w:rPr>
         <w:t>body{</w:t>
       </w:r>
+      <w:proofErr w:type="gramEnd"/>
     </w:p>
     <w:p>
       <w:pPr>
@@ -597,46 +611,60 @@
         <w:rPr>
           <w:rFonts w:ascii="Calibri" w:hAnsi="Calibri" w:cs="Arial"/>
         </w:rPr>
+        <w:t>navbar-</w:t>
+      </w:r>
+      <w:proofErr w:type="gramStart"/>
+      <w:r>
+        <w:rPr>
+          <w:rFonts w:ascii="Calibri" w:hAnsi="Calibri" w:cs="Arial"/>
+        </w:rPr>
+        <w:t>inverse</w:t>
+      </w:r>
+      <w:r>
+        <w:rPr>
+          <w:rFonts w:ascii="Calibri" w:hAnsi="Calibri" w:cs="Arial"/>
+        </w:rPr>
+        <w:t xml:space="preserve">  class</w:t>
+      </w:r>
+      <w:proofErr w:type="gramEnd"/>
+      <w:r>
+        <w:rPr>
+          <w:rFonts w:ascii="Calibri" w:hAnsi="Calibri" w:cs="Arial"/>
+        </w:rPr>
+        <w:t xml:space="preserve"> from index.html</w:t>
+      </w:r>
+      <w:r>
+        <w:rPr>
+          <w:rFonts w:ascii="Calibri" w:hAnsi="Calibri" w:cs="Arial"/>
+        </w:rPr>
+        <w:t>, and the navbar should be transparent</w:t>
+      </w:r>
+    </w:p>
+    <w:p>
+      <w:pPr>
+        <w:rPr>
+          <w:rFonts w:ascii="Calibri" w:hAnsi="Calibri" w:cs="Arial"/>
+          <w:color w:val="FF0000"/>
+        </w:rPr>
+      </w:pPr>
+      <w:r>
+        <w:rPr>
+          <w:rFonts w:ascii="Calibri" w:hAnsi="Calibri" w:cs="Arial"/>
+          <w:color w:val="FF0000"/>
+        </w:rPr>
+        <w:t xml:space="preserve">&lt;nav class="navbar </w:t>
+      </w:r>
+      <w:r>
+        <w:rPr>
+          <w:rFonts w:ascii="Calibri" w:hAnsi="Calibri" w:cs="Arial"/>
+          <w:strike/>
+          <w:color w:val="FF0000"/>
+        </w:rPr>
         <w:t>navbar-inverse</w:t>
       </w:r>
       <w:r>
         <w:rPr>
           <w:rFonts w:ascii="Calibri" w:hAnsi="Calibri" w:cs="Arial"/>
-        </w:rPr>
-        <w:t xml:space="preserve">  class from index.html</w:t>
-      </w:r>
-      <w:r>
-        <w:rPr>
-          <w:rFonts w:ascii="Calibri" w:hAnsi="Calibri" w:cs="Arial"/>
-        </w:rPr>
-        <w:t>, and the navbar should be transparent</w:t>
-      </w:r>
-    </w:p>
-    <w:p>
-      <w:pPr>
-        <w:rPr>
-          <w:rFonts w:ascii="Calibri" w:hAnsi="Calibri" w:cs="Arial"/>
-          <w:color w:val="FF0000"/>
-        </w:rPr>
-      </w:pPr>
-      <w:r>
-        <w:rPr>
-          <w:rFonts w:ascii="Calibri" w:hAnsi="Calibri" w:cs="Arial"/>
-          <w:color w:val="FF0000"/>
-        </w:rPr>
-        <w:t xml:space="preserve">&lt;nav class="navbar </w:t>
-      </w:r>
-      <w:r>
-        <w:rPr>
-          <w:rFonts w:ascii="Calibri" w:hAnsi="Calibri" w:cs="Arial"/>
-          <w:strike/>
-          <w:color w:val="FF0000"/>
-        </w:rPr>
-        <w:t>navbar-inverse</w:t>
-      </w:r>
-      <w:r>
-        <w:rPr>
-          <w:rFonts w:ascii="Calibri" w:hAnsi="Calibri" w:cs="Arial"/>
           <w:color w:val="FF0000"/>
         </w:rPr>
         <w:t>"&gt;</w:t>
@@ -688,7 +716,21 @@
         <w:rPr>
           <w:rFonts w:ascii="Calibri" w:hAnsi="Calibri" w:cs="Arial"/>
         </w:rPr>
-        <w:t>Go to inspect element in the Browser and that blue colour for our links is coming from the Bootstrap global link ‘a’ class , lets change it to white. Our hover colour can be orange.</w:t>
+        <w:t xml:space="preserve">Go to inspect element in the Browser and that blue colour for our links is coming from the Bootstrap global link ‘a’ </w:t>
+      </w:r>
+      <w:proofErr w:type="gramStart"/>
+      <w:r>
+        <w:rPr>
+          <w:rFonts w:ascii="Calibri" w:hAnsi="Calibri" w:cs="Arial"/>
+        </w:rPr>
+        <w:t>class ,</w:t>
+      </w:r>
+      <w:proofErr w:type="gramEnd"/>
+      <w:r>
+        <w:rPr>
+          <w:rFonts w:ascii="Calibri" w:hAnsi="Calibri" w:cs="Arial"/>
+        </w:rPr>
+        <w:t xml:space="preserve"> lets change it to white. Our hover colour can be orange.</w:t>
       </w:r>
     </w:p>
     <w:p>
@@ -719,33 +761,50 @@
         </w:rPr>
         <w:t xml:space="preserve"> </w:t>
       </w:r>
-      <w:r>
-        <w:rPr>
-          <w:rFonts w:ascii="Calibri" w:hAnsi="Calibri" w:cs="Arial"/>
-        </w:rPr>
-        <w:t>So in styles.css add</w:t>
-      </w:r>
-    </w:p>
-    <w:p>
-      <w:pPr>
-        <w:rPr>
-          <w:rFonts w:ascii="Calibri" w:hAnsi="Calibri" w:cs="Arial"/>
-        </w:rPr>
-      </w:pPr>
-    </w:p>
-    <w:p>
-      <w:pPr>
-        <w:rPr>
-          <w:rFonts w:ascii="Calibri" w:hAnsi="Calibri" w:cs="Arial"/>
-          <w:color w:val="FF0000"/>
-        </w:rPr>
-      </w:pPr>
-      <w:r>
-        <w:rPr>
-          <w:rFonts w:ascii="Calibri" w:hAnsi="Calibri" w:cs="Arial"/>
-          <w:color w:val="FF0000"/>
-        </w:rPr>
-        <w:t>.navbar{</w:t>
+      <w:proofErr w:type="gramStart"/>
+      <w:r>
+        <w:rPr>
+          <w:rFonts w:ascii="Calibri" w:hAnsi="Calibri" w:cs="Arial"/>
+        </w:rPr>
+        <w:t>So</w:t>
+      </w:r>
+      <w:proofErr w:type="gramEnd"/>
+      <w:r>
+        <w:rPr>
+          <w:rFonts w:ascii="Calibri" w:hAnsi="Calibri" w:cs="Arial"/>
+        </w:rPr>
+        <w:t xml:space="preserve"> in styles.css add</w:t>
+      </w:r>
+    </w:p>
+    <w:p>
+      <w:pPr>
+        <w:rPr>
+          <w:rFonts w:ascii="Calibri" w:hAnsi="Calibri" w:cs="Arial"/>
+        </w:rPr>
+      </w:pPr>
+    </w:p>
+    <w:p>
+      <w:pPr>
+        <w:rPr>
+          <w:rFonts w:ascii="Calibri" w:hAnsi="Calibri" w:cs="Arial"/>
+          <w:color w:val="FF0000"/>
+        </w:rPr>
+      </w:pPr>
+      <w:proofErr w:type="gramStart"/>
+      <w:r>
+        <w:rPr>
+          <w:rFonts w:ascii="Calibri" w:hAnsi="Calibri" w:cs="Arial"/>
+          <w:color w:val="FF0000"/>
+        </w:rPr>
+        <w:t>.navbar</w:t>
+      </w:r>
+      <w:proofErr w:type="gramEnd"/>
+      <w:r>
+        <w:rPr>
+          <w:rFonts w:ascii="Calibri" w:hAnsi="Calibri" w:cs="Arial"/>
+          <w:color w:val="FF0000"/>
+        </w:rPr>
+        <w:t>{</w:t>
       </w:r>
     </w:p>
     <w:p>
@@ -834,11 +893,19 @@
         </w:rPr>
         <w:t xml:space="preserve"> </w:t>
       </w:r>
-      <w:r>
-        <w:rPr>
-          <w:rFonts w:ascii="Calibri" w:hAnsi="Calibri" w:cs="Arial"/>
-        </w:rPr>
-        <w:t xml:space="preserve">All of our HREF links are blue we need them to </w:t>
+      <w:proofErr w:type="gramStart"/>
+      <w:r>
+        <w:rPr>
+          <w:rFonts w:ascii="Calibri" w:hAnsi="Calibri" w:cs="Arial"/>
+        </w:rPr>
+        <w:t>All of</w:t>
+      </w:r>
+      <w:proofErr w:type="gramEnd"/>
+      <w:r>
+        <w:rPr>
+          <w:rFonts w:ascii="Calibri" w:hAnsi="Calibri" w:cs="Arial"/>
+        </w:rPr>
+        <w:t xml:space="preserve"> our HREF links are blue we need them to </w:t>
       </w:r>
       <w:r>
         <w:rPr>
@@ -880,6 +947,7 @@
           <w:color w:val="FF0000"/>
         </w:rPr>
       </w:pPr>
+      <w:proofErr w:type="gramStart"/>
       <w:r>
         <w:rPr>
           <w:rFonts w:ascii="Calibri" w:hAnsi="Calibri" w:cs="Arial"/>
@@ -887,6 +955,7 @@
         </w:rPr>
         <w:t>a{</w:t>
       </w:r>
+      <w:proofErr w:type="gramEnd"/>
     </w:p>
     <w:p>
       <w:pPr>
@@ -896,6 +965,7 @@
         </w:rPr>
       </w:pPr>
       <w:proofErr w:type="spellStart"/>
+      <w:proofErr w:type="gramStart"/>
       <w:r>
         <w:rPr>
           <w:rFonts w:ascii="Calibri" w:hAnsi="Calibri" w:cs="Arial"/>
@@ -909,7 +979,15 @@
           <w:rFonts w:ascii="Calibri" w:hAnsi="Calibri" w:cs="Arial"/>
           <w:color w:val="FF0000"/>
         </w:rPr>
-        <w:t>:#a99c9c ;</w:t>
+        <w:t>:#</w:t>
+      </w:r>
+      <w:proofErr w:type="gramEnd"/>
+      <w:r>
+        <w:rPr>
+          <w:rFonts w:ascii="Calibri" w:hAnsi="Calibri" w:cs="Arial"/>
+          <w:color w:val="FF0000"/>
+        </w:rPr>
+        <w:t>a99c9c ;</w:t>
       </w:r>
     </w:p>
     <w:p>
@@ -942,12 +1020,21 @@
           <w:color w:val="FF0000"/>
         </w:rPr>
       </w:pPr>
-      <w:r>
-        <w:rPr>
-          <w:rFonts w:ascii="Calibri" w:hAnsi="Calibri" w:cs="Arial"/>
-          <w:color w:val="FF0000"/>
-        </w:rPr>
-        <w:t>a:hover{</w:t>
+      <w:proofErr w:type="gramStart"/>
+      <w:r>
+        <w:rPr>
+          <w:rFonts w:ascii="Calibri" w:hAnsi="Calibri" w:cs="Arial"/>
+          <w:color w:val="FF0000"/>
+        </w:rPr>
+        <w:t>a:hover</w:t>
+      </w:r>
+      <w:proofErr w:type="gramEnd"/>
+      <w:r>
+        <w:rPr>
+          <w:rFonts w:ascii="Calibri" w:hAnsi="Calibri" w:cs="Arial"/>
+          <w:color w:val="FF0000"/>
+        </w:rPr>
+        <w:t>{</w:t>
       </w:r>
     </w:p>
     <w:p>
@@ -1032,12 +1119,21 @@
           <w:color w:val="FF0000"/>
         </w:rPr>
       </w:pPr>
-      <w:r>
-        <w:rPr>
-          <w:rFonts w:ascii="Calibri" w:hAnsi="Calibri" w:cs="Arial"/>
-          <w:color w:val="FF0000"/>
-        </w:rPr>
-        <w:t>.navbar-nav li a:hover {</w:t>
+      <w:proofErr w:type="gramStart"/>
+      <w:r>
+        <w:rPr>
+          <w:rFonts w:ascii="Calibri" w:hAnsi="Calibri" w:cs="Arial"/>
+          <w:color w:val="FF0000"/>
+        </w:rPr>
+        <w:t>.navbar</w:t>
+      </w:r>
+      <w:proofErr w:type="gramEnd"/>
+      <w:r>
+        <w:rPr>
+          <w:rFonts w:ascii="Calibri" w:hAnsi="Calibri" w:cs="Arial"/>
+          <w:color w:val="FF0000"/>
+        </w:rPr>
+        <w:t>-nav li a:hover {</w:t>
       </w:r>
     </w:p>
     <w:p>
@@ -1068,9 +1164,18 @@
           <w:rFonts w:ascii="Calibri" w:hAnsi="Calibri" w:cs="Arial"/>
           <w:color w:val="FF0000"/>
         </w:rPr>
-        <w:t>background-color:transparent</w:t>
+        <w:t>background-</w:t>
+      </w:r>
+      <w:proofErr w:type="gramStart"/>
+      <w:r>
+        <w:rPr>
+          <w:rFonts w:ascii="Calibri" w:hAnsi="Calibri" w:cs="Arial"/>
+          <w:color w:val="FF0000"/>
+        </w:rPr>
+        <w:t>color:transparent</w:t>
       </w:r>
       <w:proofErr w:type="spellEnd"/>
+      <w:proofErr w:type="gramEnd"/>
       <w:r>
         <w:rPr>
           <w:rFonts w:ascii="Calibri" w:hAnsi="Calibri" w:cs="Arial"/>
@@ -1151,12 +1256,21 @@
           <w:color w:val="FF0000"/>
         </w:rPr>
       </w:pPr>
-      <w:r>
-        <w:rPr>
-          <w:rFonts w:ascii="Calibri" w:hAnsi="Calibri" w:cs="Arial"/>
-          <w:color w:val="FF0000"/>
-        </w:rPr>
-        <w:t>.navbar-brand {</w:t>
+      <w:proofErr w:type="gramStart"/>
+      <w:r>
+        <w:rPr>
+          <w:rFonts w:ascii="Calibri" w:hAnsi="Calibri" w:cs="Arial"/>
+          <w:color w:val="FF0000"/>
+        </w:rPr>
+        <w:t>.navbar</w:t>
+      </w:r>
+      <w:proofErr w:type="gramEnd"/>
+      <w:r>
+        <w:rPr>
+          <w:rFonts w:ascii="Calibri" w:hAnsi="Calibri" w:cs="Arial"/>
+          <w:color w:val="FF0000"/>
+        </w:rPr>
+        <w:t>-brand {</w:t>
       </w:r>
     </w:p>
     <w:p>
@@ -1202,13 +1316,27 @@
         <w:rPr>
           <w:rFonts w:ascii="Calibri" w:hAnsi="Calibri" w:cs="Arial"/>
         </w:rPr>
-        <w:t>41px</w:t>
-      </w:r>
-      <w:r>
-        <w:rPr>
-          <w:rFonts w:ascii="Calibri" w:hAnsi="Calibri" w:cs="Arial"/>
-        </w:rPr>
-        <w:t xml:space="preserve">(the size of the font in photoshop)divided by 16 which equals </w:t>
+        <w:t>41</w:t>
+      </w:r>
+      <w:proofErr w:type="gramStart"/>
+      <w:r>
+        <w:rPr>
+          <w:rFonts w:ascii="Calibri" w:hAnsi="Calibri" w:cs="Arial"/>
+        </w:rPr>
+        <w:t>px</w:t>
+      </w:r>
+      <w:r>
+        <w:rPr>
+          <w:rFonts w:ascii="Calibri" w:hAnsi="Calibri" w:cs="Arial"/>
+        </w:rPr>
+        <w:t>(</w:t>
+      </w:r>
+      <w:proofErr w:type="gramEnd"/>
+      <w:r>
+        <w:rPr>
+          <w:rFonts w:ascii="Calibri" w:hAnsi="Calibri" w:cs="Arial"/>
+        </w:rPr>
+        <w:t xml:space="preserve">the size of the font in photoshop)divided by 16 which equals </w:t>
       </w:r>
       <w:r>
         <w:rPr>
@@ -1302,7 +1430,21 @@
         <w:rPr>
           <w:rFonts w:ascii="Calibri" w:hAnsi="Calibri" w:cs="Arial"/>
         </w:rPr>
-        <w:t xml:space="preserve"> In the HTML  navbar-brand we can add a span that will control the colour of the text WHITKIN</w:t>
+        <w:t xml:space="preserve"> In the </w:t>
+      </w:r>
+      <w:proofErr w:type="gramStart"/>
+      <w:r>
+        <w:rPr>
+          <w:rFonts w:ascii="Calibri" w:hAnsi="Calibri" w:cs="Arial"/>
+        </w:rPr>
+        <w:t>HTML  navbar</w:t>
+      </w:r>
+      <w:proofErr w:type="gramEnd"/>
+      <w:r>
+        <w:rPr>
+          <w:rFonts w:ascii="Calibri" w:hAnsi="Calibri" w:cs="Arial"/>
+        </w:rPr>
+        <w:t>-brand we can add a span that will control the colour of the text WHITKIN</w:t>
       </w:r>
     </w:p>
     <w:p>
@@ -1399,12 +1541,21 @@
           <w:color w:val="FF0000"/>
         </w:rPr>
       </w:pPr>
-      <w:r>
-        <w:rPr>
-          <w:rFonts w:ascii="Calibri" w:hAnsi="Calibri" w:cs="Arial"/>
-          <w:color w:val="FF0000"/>
-        </w:rPr>
-        <w:t>.orange{</w:t>
+      <w:proofErr w:type="gramStart"/>
+      <w:r>
+        <w:rPr>
+          <w:rFonts w:ascii="Calibri" w:hAnsi="Calibri" w:cs="Arial"/>
+          <w:color w:val="FF0000"/>
+        </w:rPr>
+        <w:t>.orange</w:t>
+      </w:r>
+      <w:proofErr w:type="gramEnd"/>
+      <w:r>
+        <w:rPr>
+          <w:rFonts w:ascii="Calibri" w:hAnsi="Calibri" w:cs="Arial"/>
+          <w:color w:val="FF0000"/>
+        </w:rPr>
+        <w:t>{</w:t>
       </w:r>
     </w:p>
     <w:p>
@@ -1415,6 +1566,7 @@
         </w:rPr>
       </w:pPr>
       <w:proofErr w:type="spellStart"/>
+      <w:proofErr w:type="gramStart"/>
       <w:r>
         <w:rPr>
           <w:rFonts w:ascii="Calibri" w:hAnsi="Calibri" w:cs="Arial"/>
@@ -1423,6 +1575,7 @@
         <w:t>color:darkorange</w:t>
       </w:r>
       <w:proofErr w:type="spellEnd"/>
+      <w:proofErr w:type="gramEnd"/>
       <w:r>
         <w:rPr>
           <w:rFonts w:ascii="Calibri" w:hAnsi="Calibri" w:cs="Arial"/>
@@ -1494,22 +1647,45 @@
         <w:rPr>
           <w:rFonts w:ascii="Calibri" w:hAnsi="Calibri" w:cs="Arial"/>
         </w:rPr>
-        <w:t xml:space="preserve">So in the style.css we need to add a rule to the existing .navbar class to remove the margin for </w:t>
-      </w:r>
-    </w:p>
-    <w:p>
-      <w:pPr>
-        <w:rPr>
-          <w:rFonts w:ascii="Calibri" w:hAnsi="Calibri" w:cs="Arial"/>
-          <w:color w:val="FF0000"/>
-        </w:rPr>
-      </w:pPr>
-      <w:r>
-        <w:rPr>
-          <w:rFonts w:ascii="Calibri" w:hAnsi="Calibri" w:cs="Arial"/>
-          <w:color w:val="FF0000"/>
-        </w:rPr>
-        <w:t>.navbar{</w:t>
+        <w:t xml:space="preserve">So in the style.css we need to add a rule to the </w:t>
+      </w:r>
+      <w:proofErr w:type="gramStart"/>
+      <w:r>
+        <w:rPr>
+          <w:rFonts w:ascii="Calibri" w:hAnsi="Calibri" w:cs="Arial"/>
+        </w:rPr>
+        <w:t>existing .navbar</w:t>
+      </w:r>
+      <w:proofErr w:type="gramEnd"/>
+      <w:r>
+        <w:rPr>
+          <w:rFonts w:ascii="Calibri" w:hAnsi="Calibri" w:cs="Arial"/>
+        </w:rPr>
+        <w:t xml:space="preserve"> class to remove the margin for </w:t>
+      </w:r>
+    </w:p>
+    <w:p>
+      <w:pPr>
+        <w:rPr>
+          <w:rFonts w:ascii="Calibri" w:hAnsi="Calibri" w:cs="Arial"/>
+          <w:color w:val="FF0000"/>
+        </w:rPr>
+      </w:pPr>
+      <w:proofErr w:type="gramStart"/>
+      <w:r>
+        <w:rPr>
+          <w:rFonts w:ascii="Calibri" w:hAnsi="Calibri" w:cs="Arial"/>
+          <w:color w:val="FF0000"/>
+        </w:rPr>
+        <w:t>.navbar</w:t>
+      </w:r>
+      <w:proofErr w:type="gramEnd"/>
+      <w:r>
+        <w:rPr>
+          <w:rFonts w:ascii="Calibri" w:hAnsi="Calibri" w:cs="Arial"/>
+          <w:color w:val="FF0000"/>
+        </w:rPr>
+        <w:t>{</w:t>
       </w:r>
     </w:p>
     <w:p>
@@ -1660,12 +1836,21 @@
           <w:color w:val="FF0000"/>
         </w:rPr>
       </w:pPr>
-      <w:r>
-        <w:rPr>
-          <w:rFonts w:ascii="Calibri" w:hAnsi="Calibri" w:cs="Arial"/>
-          <w:color w:val="FF0000"/>
-        </w:rPr>
-        <w:t>.navbar-toggle .icon-bar {</w:t>
+      <w:proofErr w:type="gramStart"/>
+      <w:r>
+        <w:rPr>
+          <w:rFonts w:ascii="Calibri" w:hAnsi="Calibri" w:cs="Arial"/>
+          <w:color w:val="FF0000"/>
+        </w:rPr>
+        <w:t>.navbar</w:t>
+      </w:r>
+      <w:proofErr w:type="gramEnd"/>
+      <w:r>
+        <w:rPr>
+          <w:rFonts w:ascii="Calibri" w:hAnsi="Calibri" w:cs="Arial"/>
+          <w:color w:val="FF0000"/>
+        </w:rPr>
+        <w:t>-toggle .icon-bar {</w:t>
       </w:r>
     </w:p>
     <w:p>
@@ -1823,7 +2008,7 @@
           </mc:Choice>
           <mc:Fallback>
             <w:pict>
-              <v:rect w14:anchorId="440995A2" id="Rectangle 8" o:spid="_x0000_s1026" style="position:absolute;margin-left:-15.8pt;margin-top:17.45pt;width:186.75pt;height:87pt;z-index:251661312;visibility:visible;mso-wrap-style:square;mso-width-percent:0;mso-height-percent:0;mso-wrap-distance-left:9pt;mso-wrap-distance-top:0;mso-wrap-distance-right:9pt;mso-wrap-distance-bottom:0;mso-position-horizontal:absolute;mso-position-horizontal-relative:text;mso-position-vertical:absolute;mso-position-vertical-relative:text;mso-width-percent:0;mso-height-percent:0;mso-width-relative:margin;mso-height-relative:margin;v-text-anchor:middle" o:gfxdata="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" filled="f" strokecolor="red" strokeweight="2pt"/>
+              <v:rect w14:anchorId="1000E554" id="Rectangle 8" o:spid="_x0000_s1026" style="position:absolute;margin-left:-15.8pt;margin-top:17.45pt;width:186.75pt;height:87pt;z-index:251661312;visibility:visible;mso-wrap-style:square;mso-width-percent:0;mso-height-percent:0;mso-wrap-distance-left:9pt;mso-wrap-distance-top:0;mso-wrap-distance-right:9pt;mso-wrap-distance-bottom:0;mso-position-horizontal:absolute;mso-position-horizontal-relative:text;mso-position-vertical:absolute;mso-position-vertical-relative:text;mso-width-percent:0;mso-height-percent:0;mso-width-relative:margin;mso-height-relative:margin;v-text-anchor:middle" o:gfxdata="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" filled="f" strokecolor="red" strokeweight="2pt"/>
             </w:pict>
           </mc:Fallback>
         </mc:AlternateContent>
@@ -1969,7 +2154,14 @@
         <w:rPr>
           <w:rFonts w:ascii="Calibri" w:hAnsi="Calibri" w:cs="Arial"/>
         </w:rPr>
-        <w:t>&lt;header class="container-fluid</w:t>
+        <w:t>&lt;header class="container-</w:t>
+      </w:r>
+      <w:proofErr w:type="gramStart"/>
+      <w:r>
+        <w:rPr>
+          <w:rFonts w:ascii="Calibri" w:hAnsi="Calibri" w:cs="Arial"/>
+        </w:rPr>
+        <w:t>fluid</w:t>
       </w:r>
       <w:r>
         <w:rPr>
@@ -1987,6 +2179,7 @@
         <w:t>herobg</w:t>
       </w:r>
       <w:proofErr w:type="spellEnd"/>
+      <w:proofErr w:type="gramEnd"/>
       <w:r>
         <w:rPr>
           <w:rFonts w:ascii="Calibri" w:hAnsi="Calibri" w:cs="Arial"/>
@@ -2200,6 +2393,7 @@
           <w:color w:val="FF0000"/>
         </w:rPr>
       </w:pPr>
+      <w:proofErr w:type="gramStart"/>
       <w:r>
         <w:rPr>
           <w:rFonts w:ascii="Calibri" w:hAnsi="Calibri" w:cs="Calibri"/>
@@ -2216,6 +2410,7 @@
         <w:t>herobg</w:t>
       </w:r>
       <w:proofErr w:type="spellEnd"/>
+      <w:proofErr w:type="gramEnd"/>
       <w:r>
         <w:rPr>
           <w:rFonts w:ascii="Calibri" w:hAnsi="Calibri" w:cs="Calibri"/>
@@ -2361,8 +2556,17 @@
           <w:rFonts w:ascii="Calibri" w:hAnsi="Calibri" w:cs="Arial"/>
           <w:color w:val="FF0000"/>
         </w:rPr>
-        <w:t>- this is not responsive – instead padding on the children as a  percentage</w:t>
-      </w:r>
+        <w:t xml:space="preserve">- this is not responsive – instead padding on the children as </w:t>
+      </w:r>
+      <w:proofErr w:type="gramStart"/>
+      <w:r>
+        <w:rPr>
+          <w:rFonts w:ascii="Calibri" w:hAnsi="Calibri" w:cs="Arial"/>
+          <w:color w:val="FF0000"/>
+        </w:rPr>
+        <w:t>a  percentage</w:t>
+      </w:r>
+      <w:proofErr w:type="gramEnd"/>
       <w:r>
         <w:rPr>
           <w:rFonts w:ascii="Calibri" w:hAnsi="Calibri" w:cs="Arial"/>
@@ -2582,6 +2786,7 @@
           <w:color w:val="FF0000"/>
         </w:rPr>
       </w:pPr>
+      <w:proofErr w:type="gramStart"/>
       <w:r>
         <w:rPr>
           <w:rFonts w:ascii="Calibri" w:hAnsi="Calibri" w:cs="Arial"/>
@@ -2598,6 +2803,7 @@
         <w:t>herobg</w:t>
       </w:r>
       <w:proofErr w:type="spellEnd"/>
+      <w:proofErr w:type="gramEnd"/>
       <w:r>
         <w:rPr>
           <w:rFonts w:ascii="Calibri" w:hAnsi="Calibri" w:cs="Arial"/>
@@ -2627,6 +2833,7 @@
         <w:t xml:space="preserve">   </w:t>
       </w:r>
       <w:proofErr w:type="spellStart"/>
+      <w:proofErr w:type="gramStart"/>
       <w:r>
         <w:rPr>
           <w:rFonts w:ascii="Calibri" w:hAnsi="Calibri" w:cs="Arial"/>
@@ -2635,6 +2842,7 @@
         <w:t>float:right</w:t>
       </w:r>
       <w:proofErr w:type="spellEnd"/>
+      <w:proofErr w:type="gramEnd"/>
       <w:r>
         <w:rPr>
           <w:rFonts w:ascii="Calibri" w:hAnsi="Calibri" w:cs="Arial"/>
@@ -2664,6 +2872,7 @@
         <w:t xml:space="preserve">    </w:t>
       </w:r>
       <w:proofErr w:type="spellStart"/>
+      <w:proofErr w:type="gramStart"/>
       <w:r>
         <w:rPr>
           <w:rFonts w:ascii="Calibri" w:hAnsi="Calibri" w:cs="Arial"/>
@@ -2680,6 +2889,7 @@
         <w:t>:#</w:t>
       </w:r>
       <w:proofErr w:type="spellStart"/>
+      <w:proofErr w:type="gramEnd"/>
       <w:r>
         <w:rPr>
           <w:rFonts w:ascii="Calibri" w:hAnsi="Calibri" w:cs="Arial"/>
@@ -2862,9 +3072,18 @@
           <w:rFonts w:ascii="Calibri" w:hAnsi="Calibri" w:cs="Arial"/>
           <w:color w:val="FF0000"/>
         </w:rPr>
-        <w:t>text-align:right</w:t>
+        <w:t>text-</w:t>
+      </w:r>
+      <w:proofErr w:type="gramStart"/>
+      <w:r>
+        <w:rPr>
+          <w:rFonts w:ascii="Calibri" w:hAnsi="Calibri" w:cs="Arial"/>
+          <w:color w:val="FF0000"/>
+        </w:rPr>
+        <w:t>align:right</w:t>
       </w:r>
       <w:proofErr w:type="spellEnd"/>
+      <w:proofErr w:type="gramEnd"/>
       <w:r>
         <w:rPr>
           <w:rFonts w:ascii="Calibri" w:hAnsi="Calibri" w:cs="Arial"/>
@@ -2949,6 +3168,7 @@
           <w:rFonts w:ascii="Calibri" w:hAnsi="Calibri" w:cs="Arial"/>
           <w:color w:val="FF0000"/>
         </w:rPr>
+        <w:lastRenderedPageBreak/>
         <w:t>}</w:t>
       </w:r>
     </w:p>
@@ -3198,7 +3418,14 @@
         <w:rPr>
           <w:rFonts w:ascii="Calibri" w:hAnsi="Calibri" w:cs="Arial"/>
         </w:rPr>
-        <w:t>In your .</w:t>
+        <w:t xml:space="preserve">In </w:t>
+      </w:r>
+      <w:proofErr w:type="gramStart"/>
+      <w:r>
+        <w:rPr>
+          <w:rFonts w:ascii="Calibri" w:hAnsi="Calibri" w:cs="Arial"/>
+        </w:rPr>
+        <w:t>your .</w:t>
       </w:r>
       <w:proofErr w:type="spellStart"/>
       <w:r>
@@ -3208,6 +3435,7 @@
         <w:t>herobg</w:t>
       </w:r>
       <w:proofErr w:type="spellEnd"/>
+      <w:proofErr w:type="gramEnd"/>
       <w:r>
         <w:rPr>
           <w:rFonts w:ascii="Calibri" w:hAnsi="Calibri" w:cs="Arial"/>
@@ -3611,7 +3839,7 @@
           </mc:Choice>
           <mc:Fallback>
             <w:pict>
-              <v:rect w14:anchorId="6D8466DC" id="Rectangle 10" o:spid="_x0000_s1026" style="position:absolute;margin-left:-.05pt;margin-top:81pt;width:168pt;height:73.5pt;z-index:251663360;visibility:visible;mso-wrap-style:square;mso-width-percent:0;mso-height-percent:0;mso-wrap-distance-left:9pt;mso-wrap-distance-top:0;mso-wrap-distance-right:9pt;mso-wrap-distance-bottom:0;mso-position-horizontal:absolute;mso-position-horizontal-relative:text;mso-position-vertical:absolute;mso-position-vertical-relative:text;mso-width-percent:0;mso-height-percent:0;mso-width-relative:margin;mso-height-relative:margin;v-text-anchor:middle" o:gfxdata="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" filled="f" strokecolor="red" strokeweight="2pt"/>
+              <v:rect w14:anchorId="376FA682" id="Rectangle 10" o:spid="_x0000_s1026" style="position:absolute;margin-left:-.05pt;margin-top:81pt;width:168pt;height:73.5pt;z-index:251663360;visibility:visible;mso-wrap-style:square;mso-width-percent:0;mso-height-percent:0;mso-wrap-distance-left:9pt;mso-wrap-distance-top:0;mso-wrap-distance-right:9pt;mso-wrap-distance-bottom:0;mso-position-horizontal:absolute;mso-position-horizontal-relative:text;mso-position-vertical:absolute;mso-position-vertical-relative:text;mso-width-percent:0;mso-height-percent:0;mso-width-relative:margin;mso-height-relative:margin;v-text-anchor:middle" o:gfxdata="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" filled="f" strokecolor="red" strokeweight="2pt"/>
             </w:pict>
           </mc:Fallback>
         </mc:AlternateContent>
@@ -3738,12 +3966,21 @@
         </w:rPr>
         <w:t xml:space="preserve">2. </w:t>
       </w:r>
+      <w:proofErr w:type="gramStart"/>
       <w:r>
         <w:rPr>
           <w:rFonts w:ascii="Calibri" w:hAnsi="Calibri" w:cs="Arial"/>
           <w:color w:val="000000"/>
         </w:rPr>
-        <w:t xml:space="preserve">All of the text throughout this section is </w:t>
+        <w:t>All of</w:t>
+      </w:r>
+      <w:proofErr w:type="gramEnd"/>
+      <w:r>
+        <w:rPr>
+          <w:rFonts w:ascii="Calibri" w:hAnsi="Calibri" w:cs="Arial"/>
+          <w:color w:val="000000"/>
+        </w:rPr>
+        <w:t xml:space="preserve"> the text throughout this section is </w:t>
       </w:r>
       <w:proofErr w:type="spellStart"/>
       <w:r>
@@ -3874,14 +4111,30 @@
           <w:rFonts w:ascii="Calibri" w:hAnsi="Calibri" w:cs="Arial"/>
           <w:color w:val="7030A0"/>
         </w:rPr>
-        <w:t xml:space="preserve"> -</w:t>
+        <w:t xml:space="preserve"> </w:t>
+      </w:r>
+      <w:proofErr w:type="gramStart"/>
+      <w:r>
+        <w:rPr>
+          <w:rFonts w:ascii="Calibri" w:hAnsi="Calibri" w:cs="Arial"/>
+          <w:color w:val="7030A0"/>
+        </w:rPr>
+        <w:t>-</w:t>
       </w:r>
       <w:r>
         <w:rPr>
           <w:rFonts w:ascii="Calibri" w:hAnsi="Calibri" w:cs="Arial"/>
           <w:color w:val="FFC000"/>
         </w:rPr>
-        <w:t>‘and particle wizard’</w:t>
+        <w:t>‘</w:t>
+      </w:r>
+      <w:proofErr w:type="gramEnd"/>
+      <w:r>
+        <w:rPr>
+          <w:rFonts w:ascii="Calibri" w:hAnsi="Calibri" w:cs="Arial"/>
+          <w:color w:val="FFC000"/>
+        </w:rPr>
+        <w:t>and particle wizard’</w:t>
       </w:r>
     </w:p>
     <w:p>
@@ -3961,6 +4214,7 @@
         </w:rPr>
         <w:t xml:space="preserve"> </w:t>
       </w:r>
+      <w:proofErr w:type="gramStart"/>
       <w:r>
         <w:rPr>
           <w:rFonts w:ascii="Calibri" w:hAnsi="Calibri" w:cs="Arial"/>
@@ -3973,7 +4227,15 @@
           <w:rFonts w:ascii="Calibri" w:hAnsi="Calibri" w:cs="Arial"/>
           <w:color w:val="92D050"/>
         </w:rPr>
-        <w:t xml:space="preserve">  &lt;div class="blocker"&gt;&lt;/div&gt;</w:t>
+        <w:t xml:space="preserve">  &lt;</w:t>
+      </w:r>
+      <w:proofErr w:type="gramEnd"/>
+      <w:r>
+        <w:rPr>
+          <w:rFonts w:ascii="Calibri" w:hAnsi="Calibri" w:cs="Arial"/>
+          <w:color w:val="92D050"/>
+        </w:rPr>
+        <w:t>div class="blocker"&gt;&lt;/div&gt;</w:t>
       </w:r>
     </w:p>
     <w:p>
@@ -4202,7 +4464,23 @@
           <w:rFonts w:ascii="Calibri" w:hAnsi="Calibri" w:cs="Arial"/>
           <w:color w:val="FF0000"/>
         </w:rPr>
-        <w:t>. I’m a professional with more than 7 years of industry experience in Games Design, Level design, Scripting and Visual Effects. What makes me passionate about games is the combination of technology and creativity, and how multiple disciplines come together to create an interactive experience. Whether I'm designing for puzzle games, 2D platformers or 3D environments. I always tell a story.&lt;/p&gt;</w:t>
+        <w:t xml:space="preserve">. I’m a professional with more than 7 years of industry experience in Games Design, Level design, Scripting and Visual Effects. What makes me passionate about games is the combination of technology and creativity, and how multiple disciplines come together to create an interactive experience. Whether I'm designing for puzzle games, 2D platformers or 3D environments. I always tell a </w:t>
+      </w:r>
+      <w:proofErr w:type="gramStart"/>
+      <w:r>
+        <w:rPr>
+          <w:rFonts w:ascii="Calibri" w:hAnsi="Calibri" w:cs="Arial"/>
+          <w:color w:val="FF0000"/>
+        </w:rPr>
+        <w:t>story.&lt;</w:t>
+      </w:r>
+      <w:proofErr w:type="gramEnd"/>
+      <w:r>
+        <w:rPr>
+          <w:rFonts w:ascii="Calibri" w:hAnsi="Calibri" w:cs="Arial"/>
+          <w:color w:val="FF0000"/>
+        </w:rPr>
+        <w:t>/p&gt;</w:t>
       </w:r>
     </w:p>
     <w:p>
@@ -4377,6 +4655,7 @@
           <w:color w:val="FF0000"/>
         </w:rPr>
       </w:pPr>
+      <w:proofErr w:type="gramStart"/>
       <w:r>
         <w:rPr>
           <w:rFonts w:ascii="Calibri" w:hAnsi="Calibri" w:cs="Arial"/>
@@ -4393,6 +4672,7 @@
         <w:t>aboutbg</w:t>
       </w:r>
       <w:proofErr w:type="spellEnd"/>
+      <w:proofErr w:type="gramEnd"/>
       <w:r>
         <w:rPr>
           <w:rFonts w:ascii="Calibri" w:hAnsi="Calibri" w:cs="Arial"/>
@@ -4493,6 +4773,7 @@
           <w:color w:val="FF0000"/>
         </w:rPr>
       </w:pPr>
+      <w:proofErr w:type="gramStart"/>
       <w:r>
         <w:rPr>
           <w:rFonts w:ascii="Calibri" w:hAnsi="Calibri" w:cs="Arial"/>
@@ -4509,6 +4790,7 @@
         <w:t>aboutbg</w:t>
       </w:r>
       <w:proofErr w:type="spellEnd"/>
+      <w:proofErr w:type="gramEnd"/>
       <w:r>
         <w:rPr>
           <w:rFonts w:ascii="Calibri" w:hAnsi="Calibri" w:cs="Arial"/>
@@ -4644,12 +4926,21 @@
           <w:color w:val="FF0000"/>
         </w:rPr>
       </w:pPr>
-      <w:r>
-        <w:rPr>
-          <w:rFonts w:ascii="Calibri" w:hAnsi="Calibri" w:cs="Arial"/>
-          <w:color w:val="FF0000"/>
-        </w:rPr>
-        <w:t>.particle {</w:t>
+      <w:proofErr w:type="gramStart"/>
+      <w:r>
+        <w:rPr>
+          <w:rFonts w:ascii="Calibri" w:hAnsi="Calibri" w:cs="Arial"/>
+          <w:color w:val="FF0000"/>
+        </w:rPr>
+        <w:t>.particle</w:t>
+      </w:r>
+      <w:proofErr w:type="gramEnd"/>
+      <w:r>
+        <w:rPr>
+          <w:rFonts w:ascii="Calibri" w:hAnsi="Calibri" w:cs="Arial"/>
+          <w:color w:val="FF0000"/>
+        </w:rPr>
+        <w:t xml:space="preserve"> {</w:t>
       </w:r>
     </w:p>
     <w:p>
@@ -4889,12 +5180,21 @@
           <w:color w:val="FF0000"/>
         </w:rPr>
       </w:pPr>
-      <w:r>
-        <w:rPr>
-          <w:rFonts w:ascii="Calibri" w:hAnsi="Calibri" w:cs="Arial"/>
-          <w:color w:val="FF0000"/>
-        </w:rPr>
-        <w:t>.about-text{</w:t>
+      <w:proofErr w:type="gramStart"/>
+      <w:r>
+        <w:rPr>
+          <w:rFonts w:ascii="Calibri" w:hAnsi="Calibri" w:cs="Arial"/>
+          <w:color w:val="FF0000"/>
+        </w:rPr>
+        <w:t>.about</w:t>
+      </w:r>
+      <w:proofErr w:type="gramEnd"/>
+      <w:r>
+        <w:rPr>
+          <w:rFonts w:ascii="Calibri" w:hAnsi="Calibri" w:cs="Arial"/>
+          <w:color w:val="FF0000"/>
+        </w:rPr>
+        <w:t>-text{</w:t>
       </w:r>
     </w:p>
     <w:p>
@@ -5087,12 +5387,21 @@
           <w:color w:val="FF0000"/>
         </w:rPr>
       </w:pPr>
-      <w:r>
-        <w:rPr>
-          <w:rFonts w:ascii="Calibri" w:hAnsi="Calibri" w:cs="Arial"/>
-          <w:color w:val="FF0000"/>
-        </w:rPr>
-        <w:t>.blocker {</w:t>
+      <w:proofErr w:type="gramStart"/>
+      <w:r>
+        <w:rPr>
+          <w:rFonts w:ascii="Calibri" w:hAnsi="Calibri" w:cs="Arial"/>
+          <w:color w:val="FF0000"/>
+        </w:rPr>
+        <w:t>.blocker</w:t>
+      </w:r>
+      <w:proofErr w:type="gramEnd"/>
+      <w:r>
+        <w:rPr>
+          <w:rFonts w:ascii="Calibri" w:hAnsi="Calibri" w:cs="Arial"/>
+          <w:color w:val="FF0000"/>
+        </w:rPr>
+        <w:t xml:space="preserve"> {</w:t>
       </w:r>
     </w:p>
     <w:p>
@@ -5443,7 +5752,7 @@
           </mc:Choice>
           <mc:Fallback>
             <w:pict>
-              <v:rect w14:anchorId="7D8AA797" id="Rectangle 12" o:spid="_x0000_s1026" style="position:absolute;margin-left:-4.55pt;margin-top:152.95pt;width:168pt;height:73.5pt;z-index:251665408;visibility:visible;mso-wrap-style:square;mso-width-percent:0;mso-height-percent:0;mso-wrap-distance-left:9pt;mso-wrap-distance-top:0;mso-wrap-distance-right:9pt;mso-wrap-distance-bottom:0;mso-position-horizontal:absolute;mso-position-horizontal-relative:text;mso-position-vertical:absolute;mso-position-vertical-relative:text;mso-width-percent:0;mso-height-percent:0;mso-width-relative:margin;mso-height-relative:margin;v-text-anchor:middle" o:gfxdata="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" filled="f" strokecolor="red" strokeweight="2pt"/>
+              <v:rect w14:anchorId="6AB04CB5" id="Rectangle 12" o:spid="_x0000_s1026" style="position:absolute;margin-left:-4.55pt;margin-top:152.95pt;width:168pt;height:73.5pt;z-index:251665408;visibility:visible;mso-wrap-style:square;mso-width-percent:0;mso-height-percent:0;mso-wrap-distance-left:9pt;mso-wrap-distance-top:0;mso-wrap-distance-right:9pt;mso-wrap-distance-bottom:0;mso-position-horizontal:absolute;mso-position-horizontal-relative:text;mso-position-vertical:absolute;mso-position-vertical-relative:text;mso-width-percent:0;mso-height-percent:0;mso-width-relative:margin;mso-height-relative:margin;v-text-anchor:middle" o:gfxdata="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" filled="f" strokecolor="red" strokeweight="2pt"/>
             </w:pict>
           </mc:Fallback>
         </mc:AlternateContent>
@@ -5796,9 +6105,18 @@
           <w:rFonts w:ascii="Calibri" w:hAnsi="Calibri" w:cs="Calibri"/>
           <w:color w:val="0070C0"/>
         </w:rPr>
-        <w:t>alt=“</w:t>
+        <w:t>alt</w:t>
+      </w:r>
+      <w:proofErr w:type="gramStart"/>
+      <w:r>
+        <w:rPr>
+          <w:rFonts w:ascii="Calibri" w:hAnsi="Calibri" w:cs="Calibri"/>
+          <w:color w:val="0070C0"/>
+        </w:rPr>
+        <w:t>=“</w:t>
       </w:r>
       <w:proofErr w:type="spellStart"/>
+      <w:proofErr w:type="gramEnd"/>
       <w:r>
         <w:rPr>
           <w:rFonts w:ascii="Calibri" w:hAnsi="Calibri" w:cs="Calibri"/>
@@ -5929,7 +6247,23 @@
           <w:rFonts w:ascii="Calibri" w:hAnsi="Calibri" w:cs="Calibri"/>
           <w:color w:val="FF0000"/>
         </w:rPr>
-        <w:t xml:space="preserve"> are starting to explore and intervene in the arts. This object of study brings new challenges and opportunities that we want to explore in this session. We would like to gather first of all simply new kinds of knowledge arising from STS study of the arts.</w:t>
+        <w:t xml:space="preserve"> are starting to explore and intervene in the arts. This object of study brings new challenges and opportunities that we want to explore in this session. We would like to gather </w:t>
+      </w:r>
+      <w:proofErr w:type="gramStart"/>
+      <w:r>
+        <w:rPr>
+          <w:rFonts w:ascii="Calibri" w:hAnsi="Calibri" w:cs="Calibri"/>
+          <w:color w:val="FF0000"/>
+        </w:rPr>
+        <w:t>first of all</w:t>
+      </w:r>
+      <w:proofErr w:type="gramEnd"/>
+      <w:r>
+        <w:rPr>
+          <w:rFonts w:ascii="Calibri" w:hAnsi="Calibri" w:cs="Calibri"/>
+          <w:color w:val="FF0000"/>
+        </w:rPr>
+        <w:t xml:space="preserve"> simply new kinds of knowledge arising from STS study of the arts.</w:t>
       </w:r>
     </w:p>
     <w:p>
@@ -6220,6 +6554,7 @@
           <w:rFonts w:ascii="Calibri" w:hAnsi="Calibri" w:cs="Calibri"/>
           <w:color w:val="FF0000"/>
         </w:rPr>
+        <w:lastRenderedPageBreak/>
         <w:t>}</w:t>
       </w:r>
     </w:p>
@@ -6489,12 +6824,21 @@
           <w:color w:val="FF0000"/>
         </w:rPr>
       </w:pPr>
-      <w:r>
-        <w:rPr>
-          <w:rFonts w:ascii="Calibri" w:hAnsi="Calibri" w:cs="Arial"/>
-          <w:color w:val="FF0000"/>
-        </w:rPr>
-        <w:t>.article-title h3{</w:t>
+      <w:proofErr w:type="gramStart"/>
+      <w:r>
+        <w:rPr>
+          <w:rFonts w:ascii="Calibri" w:hAnsi="Calibri" w:cs="Arial"/>
+          <w:color w:val="FF0000"/>
+        </w:rPr>
+        <w:t>.article</w:t>
+      </w:r>
+      <w:proofErr w:type="gramEnd"/>
+      <w:r>
+        <w:rPr>
+          <w:rFonts w:ascii="Calibri" w:hAnsi="Calibri" w:cs="Arial"/>
+          <w:color w:val="FF0000"/>
+        </w:rPr>
+        <w:t>-title h3{</w:t>
       </w:r>
     </w:p>
     <w:p>
@@ -6597,6 +6941,7 @@
         <w:t xml:space="preserve">  </w:t>
       </w:r>
       <w:proofErr w:type="spellStart"/>
+      <w:proofErr w:type="gramStart"/>
       <w:r>
         <w:rPr>
           <w:rFonts w:ascii="Calibri" w:hAnsi="Calibri" w:cs="Arial"/>
@@ -6610,7 +6955,15 @@
           <w:rFonts w:ascii="Calibri" w:hAnsi="Calibri" w:cs="Arial"/>
           <w:color w:val="FF0000"/>
         </w:rPr>
-        <w:t>:#3c1f68;</w:t>
+        <w:t>:#</w:t>
+      </w:r>
+      <w:proofErr w:type="gramEnd"/>
+      <w:r>
+        <w:rPr>
+          <w:rFonts w:ascii="Calibri" w:hAnsi="Calibri" w:cs="Arial"/>
+          <w:color w:val="FF0000"/>
+        </w:rPr>
+        <w:t>3c1f68;</w:t>
       </w:r>
     </w:p>
     <w:p>
@@ -6812,9 +7165,18 @@
           <w:rFonts w:ascii="Calibri" w:hAnsi="Calibri" w:cs="Calibri"/>
           <w:color w:val="0070C0"/>
         </w:rPr>
-        <w:t>alt=“</w:t>
+        <w:t>alt</w:t>
+      </w:r>
+      <w:proofErr w:type="gramStart"/>
+      <w:r>
+        <w:rPr>
+          <w:rFonts w:ascii="Calibri" w:hAnsi="Calibri" w:cs="Calibri"/>
+          <w:color w:val="0070C0"/>
+        </w:rPr>
+        <w:t>=“</w:t>
       </w:r>
       <w:proofErr w:type="spellStart"/>
+      <w:proofErr w:type="gramEnd"/>
       <w:r>
         <w:rPr>
           <w:rFonts w:ascii="Calibri" w:hAnsi="Calibri" w:cs="Calibri"/>
@@ -6937,7 +7299,23 @@
           <w:rFonts w:ascii="Calibri" w:hAnsi="Calibri" w:cs="Arial"/>
           <w:color w:val="FF0000"/>
         </w:rPr>
-        <w:t xml:space="preserve"> are starting to explore and intervene in the arts. This object of study brings new challenges and opportunities that we want to explore in this session. We would like to gather first of all simply new kinds of knowledge arising from STS study of the arts.</w:t>
+        <w:t xml:space="preserve"> are starting to explore and intervene in the arts. This object of study brings new challenges and opportunities that we want to explore in this session. We would like to gather </w:t>
+      </w:r>
+      <w:proofErr w:type="gramStart"/>
+      <w:r>
+        <w:rPr>
+          <w:rFonts w:ascii="Calibri" w:hAnsi="Calibri" w:cs="Arial"/>
+          <w:color w:val="FF0000"/>
+        </w:rPr>
+        <w:t>first of all</w:t>
+      </w:r>
+      <w:proofErr w:type="gramEnd"/>
+      <w:r>
+        <w:rPr>
+          <w:rFonts w:ascii="Calibri" w:hAnsi="Calibri" w:cs="Arial"/>
+          <w:color w:val="FF0000"/>
+        </w:rPr>
+        <w:t xml:space="preserve"> simply new kinds of knowledge arising from STS study of the arts.</w:t>
       </w:r>
     </w:p>
     <w:p>
@@ -7267,32 +7645,42 @@
           <w:color w:val="FF0000"/>
         </w:rPr>
       </w:pPr>
-      <w:r>
-        <w:rPr>
-          <w:rFonts w:ascii="Calibri" w:hAnsi="Calibri" w:cs="Arial"/>
-          <w:color w:val="FF0000"/>
-        </w:rPr>
-        <w:t>.date{</w:t>
-      </w:r>
-    </w:p>
-    <w:p>
-      <w:pPr>
-        <w:pBdr>
-          <w:top w:val="single" w:sz="4" w:space="1" w:color="auto"/>
-          <w:left w:val="single" w:sz="4" w:space="4" w:color="auto"/>
-          <w:bottom w:val="single" w:sz="4" w:space="1" w:color="auto"/>
-          <w:right w:val="single" w:sz="4" w:space="4" w:color="auto"/>
-        </w:pBdr>
-        <w:rPr>
-          <w:rFonts w:ascii="Calibri" w:hAnsi="Calibri" w:cs="Arial"/>
-          <w:color w:val="FF0000"/>
-        </w:rPr>
-      </w:pPr>
-      <w:r>
-        <w:rPr>
-          <w:rFonts w:ascii="Calibri" w:hAnsi="Calibri" w:cs="Arial"/>
-          <w:color w:val="FF0000"/>
-        </w:rPr>
+      <w:proofErr w:type="gramStart"/>
+      <w:r>
+        <w:rPr>
+          <w:rFonts w:ascii="Calibri" w:hAnsi="Calibri" w:cs="Arial"/>
+          <w:color w:val="FF0000"/>
+        </w:rPr>
+        <w:t>.date</w:t>
+      </w:r>
+      <w:proofErr w:type="gramEnd"/>
+      <w:r>
+        <w:rPr>
+          <w:rFonts w:ascii="Calibri" w:hAnsi="Calibri" w:cs="Arial"/>
+          <w:color w:val="FF0000"/>
+        </w:rPr>
+        <w:t>{</w:t>
+      </w:r>
+    </w:p>
+    <w:p>
+      <w:pPr>
+        <w:pBdr>
+          <w:top w:val="single" w:sz="4" w:space="1" w:color="auto"/>
+          <w:left w:val="single" w:sz="4" w:space="4" w:color="auto"/>
+          <w:bottom w:val="single" w:sz="4" w:space="1" w:color="auto"/>
+          <w:right w:val="single" w:sz="4" w:space="4" w:color="auto"/>
+        </w:pBdr>
+        <w:rPr>
+          <w:rFonts w:ascii="Calibri" w:hAnsi="Calibri" w:cs="Arial"/>
+          <w:color w:val="FF0000"/>
+        </w:rPr>
+      </w:pPr>
+      <w:r>
+        <w:rPr>
+          <w:rFonts w:ascii="Calibri" w:hAnsi="Calibri" w:cs="Arial"/>
+          <w:color w:val="FF0000"/>
+        </w:rPr>
+        <w:lastRenderedPageBreak/>
         <w:t xml:space="preserve">   letter-spacing: 2px;</w:t>
       </w:r>
     </w:p>
@@ -7379,6 +7767,7 @@
           <w:color w:val="FF0000"/>
         </w:rPr>
       </w:pPr>
+      <w:proofErr w:type="gramStart"/>
       <w:r>
         <w:rPr>
           <w:rFonts w:ascii="Calibri" w:hAnsi="Calibri" w:cs="Arial"/>
@@ -7395,6 +7784,7 @@
         <w:t>readmore</w:t>
       </w:r>
       <w:proofErr w:type="spellEnd"/>
+      <w:proofErr w:type="gramEnd"/>
       <w:r>
         <w:rPr>
           <w:rFonts w:ascii="Calibri" w:hAnsi="Calibri" w:cs="Arial"/>
@@ -7760,7 +8150,7 @@
         <w:pBdr>
           <w:top w:val="single" w:sz="4" w:space="1" w:color="auto"/>
           <w:left w:val="single" w:sz="4" w:space="4" w:color="auto"/>
-          <w:bottom w:val="single" w:sz="4" w:space="1" w:color="auto"/>
+          <w:bottom w:val="single" w:sz="4" w:space="0" w:color="auto"/>
           <w:right w:val="single" w:sz="4" w:space="4" w:color="auto"/>
         </w:pBdr>
         <w:rPr>
@@ -7819,9 +8209,18 @@
           <w:rFonts w:ascii="Calibri" w:hAnsi="Calibri" w:cs="Calibri"/>
           <w:color w:val="0070C0"/>
         </w:rPr>
-        <w:t>alt=“</w:t>
+        <w:t>alt</w:t>
+      </w:r>
+      <w:proofErr w:type="gramStart"/>
+      <w:r>
+        <w:rPr>
+          <w:rFonts w:ascii="Calibri" w:hAnsi="Calibri" w:cs="Calibri"/>
+          <w:color w:val="0070C0"/>
+        </w:rPr>
+        <w:t>=“</w:t>
       </w:r>
       <w:proofErr w:type="spellStart"/>
+      <w:proofErr w:type="gramEnd"/>
       <w:r>
         <w:rPr>
           <w:rFonts w:ascii="Calibri" w:hAnsi="Calibri" w:cs="Calibri"/>
@@ -7850,7 +8249,7 @@
         <w:pBdr>
           <w:top w:val="single" w:sz="4" w:space="1" w:color="auto"/>
           <w:left w:val="single" w:sz="4" w:space="4" w:color="auto"/>
-          <w:bottom w:val="single" w:sz="4" w:space="1" w:color="auto"/>
+          <w:bottom w:val="single" w:sz="4" w:space="0" w:color="auto"/>
           <w:right w:val="single" w:sz="4" w:space="4" w:color="auto"/>
         </w:pBdr>
         <w:rPr>
@@ -7909,9 +8308,18 @@
           <w:rFonts w:ascii="Calibri" w:hAnsi="Calibri" w:cs="Calibri"/>
           <w:color w:val="0070C0"/>
         </w:rPr>
-        <w:t>alt=“</w:t>
+        <w:t>alt</w:t>
+      </w:r>
+      <w:proofErr w:type="gramStart"/>
+      <w:r>
+        <w:rPr>
+          <w:rFonts w:ascii="Calibri" w:hAnsi="Calibri" w:cs="Calibri"/>
+          <w:color w:val="0070C0"/>
+        </w:rPr>
+        <w:t>=“</w:t>
       </w:r>
       <w:proofErr w:type="spellStart"/>
+      <w:proofErr w:type="gramEnd"/>
       <w:r>
         <w:rPr>
           <w:rFonts w:ascii="Calibri" w:hAnsi="Calibri" w:cs="Calibri"/>
@@ -8032,6 +8440,7 @@
           <w:color w:val="FF0000"/>
         </w:rPr>
       </w:pPr>
+      <w:proofErr w:type="gramStart"/>
       <w:r>
         <w:rPr>
           <w:rFonts w:ascii="Calibri" w:hAnsi="Calibri" w:cs="Arial"/>
@@ -8039,6 +8448,7 @@
         </w:rPr>
         <w:t>footer{</w:t>
       </w:r>
+      <w:proofErr w:type="gramEnd"/>
     </w:p>
     <w:p>
       <w:pPr>
@@ -8103,9 +8513,18 @@
           <w:rFonts w:ascii="Calibri" w:hAnsi="Calibri" w:cs="Arial"/>
           <w:color w:val="FF0000"/>
         </w:rPr>
-        <w:t>background-size:cover</w:t>
+        <w:t>background-</w:t>
+      </w:r>
+      <w:proofErr w:type="gramStart"/>
+      <w:r>
+        <w:rPr>
+          <w:rFonts w:ascii="Calibri" w:hAnsi="Calibri" w:cs="Arial"/>
+          <w:color w:val="FF0000"/>
+        </w:rPr>
+        <w:t>size:cover</w:t>
       </w:r>
       <w:proofErr w:type="spellEnd"/>
+      <w:proofErr w:type="gramEnd"/>
       <w:r>
         <w:rPr>
           <w:rFonts w:ascii="Calibri" w:hAnsi="Calibri" w:cs="Arial"/>
@@ -8556,9 +8975,18 @@
           <w:rFonts w:ascii="Calibri" w:hAnsi="Calibri" w:cs="Calibri"/>
           <w:color w:val="0070C0"/>
         </w:rPr>
-        <w:t>alt=“</w:t>
+        <w:t>alt</w:t>
+      </w:r>
+      <w:proofErr w:type="gramStart"/>
+      <w:r>
+        <w:rPr>
+          <w:rFonts w:ascii="Calibri" w:hAnsi="Calibri" w:cs="Calibri"/>
+          <w:color w:val="0070C0"/>
+        </w:rPr>
+        <w:t>=“</w:t>
       </w:r>
       <w:proofErr w:type="spellStart"/>
+      <w:proofErr w:type="gramEnd"/>
       <w:r>
         <w:rPr>
           <w:rFonts w:ascii="Calibri" w:hAnsi="Calibri" w:cs="Calibri"/>
@@ -8646,9 +9074,18 @@
           <w:rFonts w:ascii="Calibri" w:hAnsi="Calibri" w:cs="Calibri"/>
           <w:color w:val="0070C0"/>
         </w:rPr>
-        <w:t>alt=“</w:t>
+        <w:t>alt</w:t>
+      </w:r>
+      <w:proofErr w:type="gramStart"/>
+      <w:r>
+        <w:rPr>
+          <w:rFonts w:ascii="Calibri" w:hAnsi="Calibri" w:cs="Calibri"/>
+          <w:color w:val="0070C0"/>
+        </w:rPr>
+        <w:t>=“</w:t>
       </w:r>
       <w:proofErr w:type="spellStart"/>
+      <w:proofErr w:type="gramEnd"/>
       <w:r>
         <w:rPr>
           <w:rFonts w:ascii="Calibri" w:hAnsi="Calibri" w:cs="Calibri"/>
@@ -8690,6 +9127,7 @@
           <w:rFonts w:ascii="Calibri" w:hAnsi="Calibri" w:cs="Arial"/>
           <w:color w:val="FF0000"/>
         </w:rPr>
+        <w:lastRenderedPageBreak/>
         <w:t xml:space="preserve">            &lt;/div&gt;</w:t>
       </w:r>
     </w:p>
@@ -8836,9 +9274,18 @@
           <w:rFonts w:ascii="Calibri" w:hAnsi="Calibri" w:cs="Calibri"/>
           <w:color w:val="0070C0"/>
         </w:rPr>
-        <w:t>alt=“</w:t>
+        <w:t>alt</w:t>
+      </w:r>
+      <w:proofErr w:type="gramStart"/>
+      <w:r>
+        <w:rPr>
+          <w:rFonts w:ascii="Calibri" w:hAnsi="Calibri" w:cs="Calibri"/>
+          <w:color w:val="0070C0"/>
+        </w:rPr>
+        <w:t>=“</w:t>
       </w:r>
       <w:proofErr w:type="spellStart"/>
+      <w:proofErr w:type="gramEnd"/>
       <w:r>
         <w:rPr>
           <w:rFonts w:ascii="Calibri" w:hAnsi="Calibri" w:cs="Calibri"/>
@@ -8933,9 +9380,18 @@
           <w:rFonts w:ascii="Calibri" w:hAnsi="Calibri" w:cs="Calibri"/>
           <w:color w:val="0070C0"/>
         </w:rPr>
-        <w:t>alt=“</w:t>
+        <w:t>alt</w:t>
+      </w:r>
+      <w:proofErr w:type="gramStart"/>
+      <w:r>
+        <w:rPr>
+          <w:rFonts w:ascii="Calibri" w:hAnsi="Calibri" w:cs="Calibri"/>
+          <w:color w:val="0070C0"/>
+        </w:rPr>
+        <w:t>=“</w:t>
       </w:r>
       <w:proofErr w:type="spellStart"/>
+      <w:proofErr w:type="gramEnd"/>
       <w:r>
         <w:rPr>
           <w:rFonts w:ascii="Calibri" w:hAnsi="Calibri" w:cs="Calibri"/>
@@ -9092,12 +9548,21 @@
           <w:color w:val="FF0000"/>
         </w:rPr>
       </w:pPr>
-      <w:r>
-        <w:rPr>
-          <w:rFonts w:ascii="Calibri" w:hAnsi="Calibri" w:cs="Arial"/>
-          <w:color w:val="FF0000"/>
-        </w:rPr>
-        <w:t>.footer-content{</w:t>
+      <w:proofErr w:type="gramStart"/>
+      <w:r>
+        <w:rPr>
+          <w:rFonts w:ascii="Calibri" w:hAnsi="Calibri" w:cs="Arial"/>
+          <w:color w:val="FF0000"/>
+        </w:rPr>
+        <w:t>.footer</w:t>
+      </w:r>
+      <w:proofErr w:type="gramEnd"/>
+      <w:r>
+        <w:rPr>
+          <w:rFonts w:ascii="Calibri" w:hAnsi="Calibri" w:cs="Arial"/>
+          <w:color w:val="FF0000"/>
+        </w:rPr>
+        <w:t>-content{</w:t>
       </w:r>
     </w:p>
     <w:p>
@@ -9184,6 +9649,7 @@
         <w:t xml:space="preserve">    </w:t>
       </w:r>
       <w:proofErr w:type="spellStart"/>
+      <w:proofErr w:type="gramStart"/>
       <w:r>
         <w:rPr>
           <w:rFonts w:ascii="Calibri" w:hAnsi="Calibri" w:cs="Arial"/>
@@ -9192,6 +9658,7 @@
         <w:t>color:white</w:t>
       </w:r>
       <w:proofErr w:type="spellEnd"/>
+      <w:proofErr w:type="gramEnd"/>
       <w:r>
         <w:rPr>
           <w:rFonts w:ascii="Calibri" w:hAnsi="Calibri" w:cs="Arial"/>
@@ -9713,27 +10180,43 @@
           <w:rFonts w:ascii="Calibri" w:hAnsi="Calibri" w:cs="Arial"/>
           <w:color w:val="000000" w:themeColor="text1"/>
         </w:rPr>
-        <w:t xml:space="preserve">    &lt;!-- The above 3 meta tags *must* come first in the head; any other head content must come *after* these tags --&gt;</w:t>
-      </w:r>
-    </w:p>
-    <w:p>
-      <w:pPr>
-        <w:pBdr>
-          <w:top w:val="single" w:sz="4" w:space="1" w:color="auto"/>
-          <w:left w:val="single" w:sz="4" w:space="4" w:color="auto"/>
-          <w:bottom w:val="single" w:sz="4" w:space="1" w:color="auto"/>
-          <w:right w:val="single" w:sz="4" w:space="4" w:color="auto"/>
-        </w:pBdr>
+        <w:t xml:space="preserve">    </w:t>
+      </w:r>
+      <w:proofErr w:type="gramStart"/>
+      <w:r>
         <w:rPr>
           <w:rFonts w:ascii="Calibri" w:hAnsi="Calibri" w:cs="Arial"/>
           <w:color w:val="000000" w:themeColor="text1"/>
         </w:rPr>
-      </w:pPr>
+        <w:t>&lt;!--</w:t>
+      </w:r>
+      <w:proofErr w:type="gramEnd"/>
       <w:r>
         <w:rPr>
           <w:rFonts w:ascii="Calibri" w:hAnsi="Calibri" w:cs="Arial"/>
           <w:color w:val="000000" w:themeColor="text1"/>
         </w:rPr>
+        <w:t xml:space="preserve"> The above 3 meta tags *must* come first in the head; any other head content must come *after* these tags --&gt;</w:t>
+      </w:r>
+    </w:p>
+    <w:p>
+      <w:pPr>
+        <w:pBdr>
+          <w:top w:val="single" w:sz="4" w:space="1" w:color="auto"/>
+          <w:left w:val="single" w:sz="4" w:space="4" w:color="auto"/>
+          <w:bottom w:val="single" w:sz="4" w:space="1" w:color="auto"/>
+          <w:right w:val="single" w:sz="4" w:space="4" w:color="auto"/>
+        </w:pBdr>
+        <w:rPr>
+          <w:rFonts w:ascii="Calibri" w:hAnsi="Calibri" w:cs="Arial"/>
+          <w:color w:val="000000" w:themeColor="text1"/>
+        </w:rPr>
+      </w:pPr>
+      <w:r>
+        <w:rPr>
+          <w:rFonts w:ascii="Calibri" w:hAnsi="Calibri" w:cs="Arial"/>
+          <w:color w:val="000000" w:themeColor="text1"/>
+        </w:rPr>
         <w:t xml:space="preserve">    &lt;title&gt;JOSH WHITKIN&lt;/title&gt;</w:t>
       </w:r>
     </w:p>
@@ -9755,27 +10238,43 @@
           <w:rFonts w:ascii="Calibri" w:hAnsi="Calibri" w:cs="Arial"/>
           <w:color w:val="000000" w:themeColor="text1"/>
         </w:rPr>
-        <w:t xml:space="preserve">    &lt;!-- Bootstrap --&gt;</w:t>
-      </w:r>
-    </w:p>
-    <w:p>
-      <w:pPr>
-        <w:pBdr>
-          <w:top w:val="single" w:sz="4" w:space="1" w:color="auto"/>
-          <w:left w:val="single" w:sz="4" w:space="4" w:color="auto"/>
-          <w:bottom w:val="single" w:sz="4" w:space="1" w:color="auto"/>
-          <w:right w:val="single" w:sz="4" w:space="4" w:color="auto"/>
-        </w:pBdr>
+        <w:t xml:space="preserve">    </w:t>
+      </w:r>
+      <w:proofErr w:type="gramStart"/>
+      <w:r>
         <w:rPr>
           <w:rFonts w:ascii="Calibri" w:hAnsi="Calibri" w:cs="Arial"/>
           <w:color w:val="000000" w:themeColor="text1"/>
         </w:rPr>
-      </w:pPr>
+        <w:t>&lt;!--</w:t>
+      </w:r>
+      <w:proofErr w:type="gramEnd"/>
       <w:r>
         <w:rPr>
           <w:rFonts w:ascii="Calibri" w:hAnsi="Calibri" w:cs="Arial"/>
           <w:color w:val="000000" w:themeColor="text1"/>
         </w:rPr>
+        <w:t xml:space="preserve"> Bootstrap --&gt;</w:t>
+      </w:r>
+    </w:p>
+    <w:p>
+      <w:pPr>
+        <w:pBdr>
+          <w:top w:val="single" w:sz="4" w:space="1" w:color="auto"/>
+          <w:left w:val="single" w:sz="4" w:space="4" w:color="auto"/>
+          <w:bottom w:val="single" w:sz="4" w:space="1" w:color="auto"/>
+          <w:right w:val="single" w:sz="4" w:space="4" w:color="auto"/>
+        </w:pBdr>
+        <w:rPr>
+          <w:rFonts w:ascii="Calibri" w:hAnsi="Calibri" w:cs="Arial"/>
+          <w:color w:val="000000" w:themeColor="text1"/>
+        </w:rPr>
+      </w:pPr>
+      <w:r>
+        <w:rPr>
+          <w:rFonts w:ascii="Calibri" w:hAnsi="Calibri" w:cs="Arial"/>
+          <w:color w:val="000000" w:themeColor="text1"/>
+        </w:rPr>
         <w:t xml:space="preserve">  &lt;link </w:t>
       </w:r>
       <w:proofErr w:type="spellStart"/>
@@ -9845,28 +10344,23 @@
           <w:rFonts w:ascii="Calibri" w:hAnsi="Calibri" w:cs="Arial"/>
           <w:color w:val="000000" w:themeColor="text1"/>
         </w:rPr>
-        <w:t xml:space="preserve">    &lt;!-- HTML5 shim and Respond.js for IE8 support of HTML5 elements and media queries --&gt;</w:t>
-      </w:r>
-    </w:p>
-    <w:p>
-      <w:pPr>
-        <w:pBdr>
-          <w:top w:val="single" w:sz="4" w:space="1" w:color="auto"/>
-          <w:left w:val="single" w:sz="4" w:space="4" w:color="auto"/>
-          <w:bottom w:val="single" w:sz="4" w:space="1" w:color="auto"/>
-          <w:right w:val="single" w:sz="4" w:space="4" w:color="auto"/>
-        </w:pBdr>
+        <w:t xml:space="preserve">    </w:t>
+      </w:r>
+      <w:proofErr w:type="gramStart"/>
+      <w:r>
         <w:rPr>
           <w:rFonts w:ascii="Calibri" w:hAnsi="Calibri" w:cs="Arial"/>
           <w:color w:val="000000" w:themeColor="text1"/>
         </w:rPr>
-      </w:pPr>
+        <w:t>&lt;!--</w:t>
+      </w:r>
+      <w:proofErr w:type="gramEnd"/>
       <w:r>
         <w:rPr>
           <w:rFonts w:ascii="Calibri" w:hAnsi="Calibri" w:cs="Arial"/>
           <w:color w:val="000000" w:themeColor="text1"/>
         </w:rPr>
-        <w:t xml:space="preserve">    &lt;!-- WARNING: Respond.js doesn't work if you view the page via file:// --&gt;</w:t>
+        <w:t xml:space="preserve"> HTML5 shim and Respond.js for IE8 support of HTML5 elements and media queries --&gt;</w:t>
       </w:r>
     </w:p>
     <w:p>
@@ -9887,7 +10381,60 @@
           <w:rFonts w:ascii="Calibri" w:hAnsi="Calibri" w:cs="Arial"/>
           <w:color w:val="000000" w:themeColor="text1"/>
         </w:rPr>
-        <w:t xml:space="preserve">    &lt;!--[if </w:t>
+        <w:t xml:space="preserve">    </w:t>
+      </w:r>
+      <w:proofErr w:type="gramStart"/>
+      <w:r>
+        <w:rPr>
+          <w:rFonts w:ascii="Calibri" w:hAnsi="Calibri" w:cs="Arial"/>
+          <w:color w:val="000000" w:themeColor="text1"/>
+        </w:rPr>
+        <w:t>&lt;!--</w:t>
+      </w:r>
+      <w:proofErr w:type="gramEnd"/>
+      <w:r>
+        <w:rPr>
+          <w:rFonts w:ascii="Calibri" w:hAnsi="Calibri" w:cs="Arial"/>
+          <w:color w:val="000000" w:themeColor="text1"/>
+        </w:rPr>
+        <w:t xml:space="preserve"> WARNING: Respond.js doesn't work if you view the page via file:// --&gt;</w:t>
+      </w:r>
+    </w:p>
+    <w:p>
+      <w:pPr>
+        <w:pBdr>
+          <w:top w:val="single" w:sz="4" w:space="1" w:color="auto"/>
+          <w:left w:val="single" w:sz="4" w:space="4" w:color="auto"/>
+          <w:bottom w:val="single" w:sz="4" w:space="1" w:color="auto"/>
+          <w:right w:val="single" w:sz="4" w:space="4" w:color="auto"/>
+        </w:pBdr>
+        <w:rPr>
+          <w:rFonts w:ascii="Calibri" w:hAnsi="Calibri" w:cs="Arial"/>
+          <w:color w:val="000000" w:themeColor="text1"/>
+        </w:rPr>
+      </w:pPr>
+      <w:r>
+        <w:rPr>
+          <w:rFonts w:ascii="Calibri" w:hAnsi="Calibri" w:cs="Arial"/>
+          <w:color w:val="000000" w:themeColor="text1"/>
+        </w:rPr>
+        <w:t xml:space="preserve">    </w:t>
+      </w:r>
+      <w:proofErr w:type="gramStart"/>
+      <w:r>
+        <w:rPr>
+          <w:rFonts w:ascii="Calibri" w:hAnsi="Calibri" w:cs="Arial"/>
+          <w:color w:val="000000" w:themeColor="text1"/>
+        </w:rPr>
+        <w:t>&lt;!--</w:t>
+      </w:r>
+      <w:proofErr w:type="gramEnd"/>
+      <w:r>
+        <w:rPr>
+          <w:rFonts w:ascii="Calibri" w:hAnsi="Calibri" w:cs="Arial"/>
+          <w:color w:val="000000" w:themeColor="text1"/>
+        </w:rPr>
+        <w:t xml:space="preserve">[if </w:t>
       </w:r>
       <w:proofErr w:type="spellStart"/>
       <w:r>
@@ -9966,27 +10513,43 @@
           <w:rFonts w:ascii="Calibri" w:hAnsi="Calibri" w:cs="Arial"/>
           <w:color w:val="000000" w:themeColor="text1"/>
         </w:rPr>
-        <w:t xml:space="preserve">    &lt;![endif]--&gt;</w:t>
-      </w:r>
-    </w:p>
-    <w:p>
-      <w:pPr>
-        <w:pBdr>
-          <w:top w:val="single" w:sz="4" w:space="1" w:color="auto"/>
-          <w:left w:val="single" w:sz="4" w:space="4" w:color="auto"/>
-          <w:bottom w:val="single" w:sz="4" w:space="1" w:color="auto"/>
-          <w:right w:val="single" w:sz="4" w:space="4" w:color="auto"/>
-        </w:pBdr>
+        <w:t xml:space="preserve">    </w:t>
+      </w:r>
+      <w:proofErr w:type="gramStart"/>
+      <w:r>
         <w:rPr>
           <w:rFonts w:ascii="Calibri" w:hAnsi="Calibri" w:cs="Arial"/>
           <w:color w:val="000000" w:themeColor="text1"/>
         </w:rPr>
-      </w:pPr>
+        <w:t>&lt;![</w:t>
+      </w:r>
+      <w:proofErr w:type="gramEnd"/>
       <w:r>
         <w:rPr>
           <w:rFonts w:ascii="Calibri" w:hAnsi="Calibri" w:cs="Arial"/>
           <w:color w:val="000000" w:themeColor="text1"/>
         </w:rPr>
+        <w:t>endif]--&gt;</w:t>
+      </w:r>
+    </w:p>
+    <w:p>
+      <w:pPr>
+        <w:pBdr>
+          <w:top w:val="single" w:sz="4" w:space="1" w:color="auto"/>
+          <w:left w:val="single" w:sz="4" w:space="4" w:color="auto"/>
+          <w:bottom w:val="single" w:sz="4" w:space="1" w:color="auto"/>
+          <w:right w:val="single" w:sz="4" w:space="4" w:color="auto"/>
+        </w:pBdr>
+        <w:rPr>
+          <w:rFonts w:ascii="Calibri" w:hAnsi="Calibri" w:cs="Arial"/>
+          <w:color w:val="000000" w:themeColor="text1"/>
+        </w:rPr>
+      </w:pPr>
+      <w:r>
+        <w:rPr>
+          <w:rFonts w:ascii="Calibri" w:hAnsi="Calibri" w:cs="Arial"/>
+          <w:color w:val="000000" w:themeColor="text1"/>
+        </w:rPr>
         <w:t xml:space="preserve">  &lt;link </w:t>
       </w:r>
       <w:proofErr w:type="spellStart"/>
@@ -10353,7 +10916,23 @@
           <w:rFonts w:ascii="Calibri" w:hAnsi="Calibri" w:cs="Arial"/>
           <w:color w:val="FF0000"/>
         </w:rPr>
-        <w:t xml:space="preserve">   .article-</w:t>
+        <w:t xml:space="preserve">   </w:t>
+      </w:r>
+      <w:proofErr w:type="gramStart"/>
+      <w:r>
+        <w:rPr>
+          <w:rFonts w:ascii="Calibri" w:hAnsi="Calibri" w:cs="Arial"/>
+          <w:color w:val="FF0000"/>
+        </w:rPr>
+        <w:t>.article</w:t>
+      </w:r>
+      <w:proofErr w:type="gramEnd"/>
+      <w:r>
+        <w:rPr>
+          <w:rFonts w:ascii="Calibri" w:hAnsi="Calibri" w:cs="Arial"/>
+          <w:color w:val="FF0000"/>
+        </w:rPr>
+        <w:t>-</w:t>
       </w:r>
       <w:r>
         <w:rPr>
@@ -10396,9 +10975,18 @@
           <w:rFonts w:ascii="Calibri" w:hAnsi="Calibri" w:cs="Arial"/>
           <w:color w:val="FF0000"/>
         </w:rPr>
-        <w:t>text-align:center</w:t>
+        <w:t>text-</w:t>
+      </w:r>
+      <w:proofErr w:type="gramStart"/>
+      <w:r>
+        <w:rPr>
+          <w:rFonts w:ascii="Calibri" w:hAnsi="Calibri" w:cs="Arial"/>
+          <w:color w:val="FF0000"/>
+        </w:rPr>
+        <w:t>align:center</w:t>
       </w:r>
       <w:proofErr w:type="spellEnd"/>
+      <w:proofErr w:type="gramEnd"/>
       <w:r>
         <w:rPr>
           <w:rFonts w:ascii="Calibri" w:hAnsi="Calibri" w:cs="Arial"/>
@@ -10467,7 +11055,23 @@
           <w:rFonts w:ascii="Calibri" w:hAnsi="Calibri" w:cs="Arial"/>
           <w:color w:val="FF0000"/>
         </w:rPr>
-        <w:t xml:space="preserve">   .article-</w:t>
+        <w:t xml:space="preserve">   </w:t>
+      </w:r>
+      <w:proofErr w:type="gramStart"/>
+      <w:r>
+        <w:rPr>
+          <w:rFonts w:ascii="Calibri" w:hAnsi="Calibri" w:cs="Arial"/>
+          <w:color w:val="FF0000"/>
+        </w:rPr>
+        <w:t>.article</w:t>
+      </w:r>
+      <w:proofErr w:type="gramEnd"/>
+      <w:r>
+        <w:rPr>
+          <w:rFonts w:ascii="Calibri" w:hAnsi="Calibri" w:cs="Arial"/>
+          <w:color w:val="FF0000"/>
+        </w:rPr>
+        <w:t>-</w:t>
       </w:r>
       <w:r>
         <w:rPr>
@@ -10607,7 +11211,21 @@
         <w:rPr>
           <w:rFonts w:ascii="Calibri" w:hAnsi="Calibri" w:cs="Arial"/>
         </w:rPr>
-        <w:t>t about 700px width the main tag crosses over the girls face</w:t>
+        <w:t xml:space="preserve">t about 700px width the main tag crosses over the </w:t>
+      </w:r>
+      <w:proofErr w:type="gramStart"/>
+      <w:r>
+        <w:rPr>
+          <w:rFonts w:ascii="Calibri" w:hAnsi="Calibri" w:cs="Arial"/>
+        </w:rPr>
+        <w:t>girls</w:t>
+      </w:r>
+      <w:proofErr w:type="gramEnd"/>
+      <w:r>
+        <w:rPr>
+          <w:rFonts w:ascii="Calibri" w:hAnsi="Calibri" w:cs="Arial"/>
+        </w:rPr>
+        <w:t xml:space="preserve"> face</w:t>
       </w:r>
       <w:r>
         <w:rPr>
@@ -10663,7 +11281,15 @@
           <w:rFonts w:ascii="Calibri" w:hAnsi="Calibri" w:cs="Arial"/>
           <w:color w:val="FF0000"/>
         </w:rPr>
-        <w:t xml:space="preserve">    .</w:t>
+        <w:t xml:space="preserve">    </w:t>
+      </w:r>
+      <w:proofErr w:type="gramStart"/>
+      <w:r>
+        <w:rPr>
+          <w:rFonts w:ascii="Calibri" w:hAnsi="Calibri" w:cs="Arial"/>
+          <w:color w:val="FF0000"/>
+        </w:rPr>
+        <w:t>.</w:t>
       </w:r>
       <w:proofErr w:type="spellStart"/>
       <w:r>
@@ -10674,6 +11300,7 @@
         <w:t>herobg</w:t>
       </w:r>
       <w:proofErr w:type="spellEnd"/>
+      <w:proofErr w:type="gramEnd"/>
       <w:r>
         <w:rPr>
           <w:rFonts w:ascii="Calibri" w:hAnsi="Calibri" w:cs="Arial"/>
@@ -10703,6 +11330,7 @@
         <w:t xml:space="preserve">        </w:t>
       </w:r>
       <w:proofErr w:type="spellStart"/>
+      <w:proofErr w:type="gramStart"/>
       <w:r>
         <w:rPr>
           <w:rFonts w:ascii="Calibri" w:hAnsi="Calibri" w:cs="Arial"/>
@@ -10711,6 +11339,7 @@
         <w:t>float:none</w:t>
       </w:r>
       <w:proofErr w:type="spellEnd"/>
+      <w:proofErr w:type="gramEnd"/>
       <w:r>
         <w:rPr>
           <w:rFonts w:ascii="Calibri" w:hAnsi="Calibri" w:cs="Arial"/>
@@ -10801,9 +11430,18 @@
           <w:rFonts w:ascii="Calibri" w:hAnsi="Calibri" w:cs="Arial"/>
           <w:color w:val="FF0000"/>
         </w:rPr>
-        <w:t>text-align:center</w:t>
+        <w:t>text-</w:t>
+      </w:r>
+      <w:proofErr w:type="gramStart"/>
+      <w:r>
+        <w:rPr>
+          <w:rFonts w:ascii="Calibri" w:hAnsi="Calibri" w:cs="Arial"/>
+          <w:color w:val="FF0000"/>
+        </w:rPr>
+        <w:t>align:center</w:t>
       </w:r>
       <w:proofErr w:type="spellEnd"/>
+      <w:proofErr w:type="gramEnd"/>
       <w:r>
         <w:rPr>
           <w:rFonts w:ascii="Calibri" w:hAnsi="Calibri" w:cs="Arial"/>
@@ -10867,7 +11505,23 @@
           <w:rFonts w:ascii="Calibri" w:hAnsi="Calibri" w:cs="Arial"/>
           <w:color w:val="FF0000"/>
         </w:rPr>
-        <w:t xml:space="preserve">    margin-top: 60%; /*    push the text down  using 60% of the </w:t>
+        <w:t xml:space="preserve">    margin-top: 60%; /*    push the text </w:t>
+      </w:r>
+      <w:proofErr w:type="gramStart"/>
+      <w:r>
+        <w:rPr>
+          <w:rFonts w:ascii="Calibri" w:hAnsi="Calibri" w:cs="Arial"/>
+          <w:color w:val="FF0000"/>
+        </w:rPr>
+        <w:t>down  using</w:t>
+      </w:r>
+      <w:proofErr w:type="gramEnd"/>
+      <w:r>
+        <w:rPr>
+          <w:rFonts w:ascii="Calibri" w:hAnsi="Calibri" w:cs="Arial"/>
+          <w:color w:val="FF0000"/>
+        </w:rPr>
+        <w:t xml:space="preserve"> 60% of the </w:t>
       </w:r>
       <w:proofErr w:type="spellStart"/>
       <w:r>
@@ -11134,7 +11788,23 @@
           <w:rFonts w:ascii="Calibri" w:hAnsi="Calibri" w:cs="Arial"/>
           <w:color w:val="FF0000"/>
         </w:rPr>
-        <w:t xml:space="preserve">  .particle {</w:t>
+        <w:t xml:space="preserve">  </w:t>
+      </w:r>
+      <w:proofErr w:type="gramStart"/>
+      <w:r>
+        <w:rPr>
+          <w:rFonts w:ascii="Calibri" w:hAnsi="Calibri" w:cs="Arial"/>
+          <w:color w:val="FF0000"/>
+        </w:rPr>
+        <w:t>.particle</w:t>
+      </w:r>
+      <w:proofErr w:type="gramEnd"/>
+      <w:r>
+        <w:rPr>
+          <w:rFonts w:ascii="Calibri" w:hAnsi="Calibri" w:cs="Arial"/>
+          <w:color w:val="FF0000"/>
+        </w:rPr>
+        <w:t xml:space="preserve"> {</w:t>
       </w:r>
     </w:p>
     <w:p>
@@ -11269,7 +11939,23 @@
           <w:rFonts w:ascii="Calibri" w:hAnsi="Calibri" w:cs="Arial"/>
           <w:color w:val="FF0000"/>
         </w:rPr>
-        <w:t xml:space="preserve">    .about-text {</w:t>
+        <w:t xml:space="preserve">    </w:t>
+      </w:r>
+      <w:proofErr w:type="gramStart"/>
+      <w:r>
+        <w:rPr>
+          <w:rFonts w:ascii="Calibri" w:hAnsi="Calibri" w:cs="Arial"/>
+          <w:color w:val="FF0000"/>
+        </w:rPr>
+        <w:t>.about</w:t>
+      </w:r>
+      <w:proofErr w:type="gramEnd"/>
+      <w:r>
+        <w:rPr>
+          <w:rFonts w:ascii="Calibri" w:hAnsi="Calibri" w:cs="Arial"/>
+          <w:color w:val="FF0000"/>
+        </w:rPr>
+        <w:t>-text {</w:t>
       </w:r>
     </w:p>
     <w:p>
@@ -11731,7 +12417,14 @@
         <w:rPr>
           <w:rFonts w:ascii="Calibri" w:hAnsi="Calibri" w:cs="Arial"/>
         </w:rPr>
-        <w:t xml:space="preserve">You should </w:t>
+        <w:t xml:space="preserve">You </w:t>
+      </w:r>
+      <w:proofErr w:type="gramStart"/>
+      <w:r>
+        <w:rPr>
+          <w:rFonts w:ascii="Calibri" w:hAnsi="Calibri" w:cs="Arial"/>
+        </w:rPr>
+        <w:t xml:space="preserve">should </w:t>
       </w:r>
       <w:r>
         <w:rPr>
@@ -11753,6 +12446,7 @@
         <w:t>no</w:t>
       </w:r>
       <w:proofErr w:type="spellEnd"/>
+      <w:proofErr w:type="gramEnd"/>
       <w:r>
         <w:rPr>
           <w:rFonts w:ascii="Calibri" w:hAnsi="Calibri" w:cs="Arial"/>
@@ -11883,22 +12577,38 @@
         <w:t xml:space="preserve">Copy and paste your style.css into </w:t>
       </w:r>
     </w:p>
-    <w:p>
-      <w:pPr>
-        <w:rPr>
-          <w:rFonts w:ascii="Calibri" w:hAnsi="Calibri" w:cs="Arial"/>
-        </w:rPr>
-      </w:pPr>
-      <w:hyperlink r:id="rId15" w:anchor="validate_by_input" w:history="1">
-        <w:r>
-          <w:rPr>
-            <w:rStyle w:val="Hyperlink"/>
-            <w:rFonts w:ascii="Calibri" w:hAnsi="Calibri" w:cs="Arial"/>
-          </w:rPr>
-          <w:t>https://jigsaw.w3.org/css-validator/#validate_by_input</w:t>
-        </w:r>
-      </w:hyperlink>
-    </w:p>
+    <w:bookmarkStart w:id="0" w:name="_GoBack"/>
+    <w:p>
+      <w:pPr>
+        <w:rPr>
+          <w:rFonts w:ascii="Calibri" w:hAnsi="Calibri" w:cs="Arial"/>
+        </w:rPr>
+      </w:pPr>
+      <w:r>
+        <w:fldChar w:fldCharType="begin"/>
+      </w:r>
+      <w:r>
+        <w:instrText xml:space="preserve"> HYPERLINK "https://jigsaw.w3.org/css-validator/" \l "validate_by_input" </w:instrText>
+      </w:r>
+      <w:r>
+        <w:fldChar w:fldCharType="separate"/>
+      </w:r>
+      <w:r>
+        <w:rPr>
+          <w:rStyle w:val="Hyperlink"/>
+          <w:rFonts w:ascii="Calibri" w:hAnsi="Calibri" w:cs="Arial"/>
+        </w:rPr>
+        <w:t>https://jigsaw.w3.org/css-validator/#validate_by_input</w:t>
+      </w:r>
+      <w:r>
+        <w:rPr>
+          <w:rStyle w:val="Hyperlink"/>
+          <w:rFonts w:ascii="Calibri" w:hAnsi="Calibri" w:cs="Arial"/>
+        </w:rPr>
+        <w:fldChar w:fldCharType="end"/>
+      </w:r>
+    </w:p>
+    <w:bookmarkEnd w:id="0"/>
     <w:p>
       <w:pPr>
         <w:rPr>
@@ -11930,6 +12640,7 @@
           <w:rFonts w:ascii="Calibri" w:hAnsi="Calibri" w:cs="Arial"/>
           <w:noProof/>
         </w:rPr>
+        <w:lastRenderedPageBreak/>
         <w:drawing>
           <wp:inline distT="0" distB="0" distL="0" distR="0" wp14:anchorId="0178917C" wp14:editId="0971E711">
             <wp:extent cx="3780865" cy="2295525"/>
@@ -11948,7 +12659,7 @@
                     </pic:cNvPicPr>
                   </pic:nvPicPr>
                   <pic:blipFill>
-                    <a:blip r:embed="rId16">
+                    <a:blip r:embed="rId15">
                       <a:extLst>
                         <a:ext uri="{28A0092B-C50C-407E-A947-70E740481C1C}">
                           <a14:useLocalDpi xmlns:a14="http://schemas.microsoft.com/office/drawing/2010/main" val="0"/>
@@ -12348,50 +13059,50 @@
           <w:szCs w:val="40"/>
         </w:rPr>
       </w:pPr>
+      <w:proofErr w:type="gramStart"/>
       <w:r>
         <w:rPr>
           <w:rFonts w:ascii="Calibri" w:hAnsi="Calibri" w:cs="Arial"/>
           <w:sz w:val="40"/>
           <w:szCs w:val="40"/>
         </w:rPr>
-        <w:t>WELL  DONE!</w:t>
-      </w:r>
-    </w:p>
-    <w:p>
-      <w:pPr>
-        <w:jc w:val="center"/>
+        <w:t>WELL  DONE</w:t>
+      </w:r>
+      <w:proofErr w:type="gramEnd"/>
+      <w:r>
         <w:rPr>
           <w:rFonts w:ascii="Calibri" w:hAnsi="Calibri" w:cs="Arial"/>
           <w:sz w:val="40"/>
           <w:szCs w:val="40"/>
         </w:rPr>
-      </w:pPr>
-      <w:r>
+        <w:t>!</w:t>
+      </w:r>
+    </w:p>
+    <w:p>
+      <w:pPr>
+        <w:jc w:val="center"/>
         <w:rPr>
           <w:rFonts w:ascii="Calibri" w:hAnsi="Calibri" w:cs="Arial"/>
           <w:sz w:val="40"/>
           <w:szCs w:val="40"/>
         </w:rPr>
-        <w:t xml:space="preserve">for completing the </w:t>
-      </w:r>
+      </w:pPr>
       <w:r>
         <w:rPr>
           <w:rFonts w:ascii="Calibri" w:hAnsi="Calibri" w:cs="Arial"/>
           <w:sz w:val="40"/>
           <w:szCs w:val="40"/>
         </w:rPr>
-        <w:t>HTML version</w:t>
-      </w:r>
-    </w:p>
-    <w:p>
-      <w:pPr>
-        <w:jc w:val="center"/>
+        <w:t xml:space="preserve">for completing the </w:t>
+      </w:r>
+      <w:r>
         <w:rPr>
           <w:rFonts w:ascii="Calibri" w:hAnsi="Calibri" w:cs="Arial"/>
           <w:sz w:val="40"/>
           <w:szCs w:val="40"/>
         </w:rPr>
-      </w:pPr>
+        <w:t>HTML version</w:t>
+      </w:r>
     </w:p>
     <w:p>
       <w:pPr>
@@ -12402,12 +13113,22 @@
           <w:szCs w:val="40"/>
         </w:rPr>
       </w:pPr>
-      <w:r>
+    </w:p>
+    <w:p>
+      <w:pPr>
+        <w:jc w:val="center"/>
         <w:rPr>
           <w:rFonts w:ascii="Calibri" w:hAnsi="Calibri" w:cs="Arial"/>
           <w:sz w:val="40"/>
           <w:szCs w:val="40"/>
         </w:rPr>
+      </w:pPr>
+      <w:r>
+        <w:rPr>
+          <w:rFonts w:ascii="Calibri" w:hAnsi="Calibri" w:cs="Arial"/>
+          <w:sz w:val="40"/>
+          <w:szCs w:val="40"/>
+        </w:rPr>
         <w:t>WORDPRESS HERE WE COME</w:t>
       </w:r>
     </w:p>
@@ -12486,7 +13207,7 @@
       </w:pPr>
     </w:p>
     <w:sectPr>
-      <w:footerReference w:type="default" r:id="rId17"/>
+      <w:footerReference w:type="default" r:id="rId16"/>
       <w:pgSz w:w="11906" w:h="16838"/>
       <w:pgMar w:top="630" w:right="1800" w:bottom="426" w:left="1276" w:header="708" w:footer="708" w:gutter="0"/>
       <w:cols w:space="708"/>

</xml_diff>